<commit_message>
Updated resume, Added Word format to portfolio
</commit_message>
<xml_diff>
--- a/assets/pdfs/Resume - Sean Lehman.docx
+++ b/assets/pdfs/Resume - Sean Lehman.docx
@@ -1,6 +1,6 @@
 
 <file path=word/document.xml><?xml version="1.0" encoding="utf-8"?>
-<w:document xmlns:wpc="http://schemas.microsoft.com/office/word/2010/wordprocessingCanvas" xmlns:cx="http://schemas.microsoft.com/office/drawing/2014/chartex" xmlns:cx1="http://schemas.microsoft.com/office/drawing/2015/9/8/chartex" xmlns:cx2="http://schemas.microsoft.com/office/drawing/2015/10/21/chartex" xmlns:mc="http://schemas.openxmlformats.org/markup-compatibility/2006" xmlns:o="urn:schemas-microsoft-com:office:office" xmlns:r="http://schemas.openxmlformats.org/officeDocument/2006/relationships" xmlns:m="http://schemas.openxmlformats.org/officeDocument/2006/math" xmlns:v="urn:schemas-microsoft-com:vml" xmlns:wp14="http://schemas.microsoft.com/office/word/2010/wordprocessingDrawing" xmlns:wp="http://schemas.openxmlformats.org/drawingml/2006/wordprocessingDrawing" xmlns:w10="urn:schemas-microsoft-com:office:word" xmlns:w="http://schemas.openxmlformats.org/wordprocessingml/2006/main" xmlns:w14="http://schemas.microsoft.com/office/word/2010/wordml" xmlns:w15="http://schemas.microsoft.com/office/word/2012/wordml" xmlns:w16se="http://schemas.microsoft.com/office/word/2015/wordml/symex" xmlns:wpg="http://schemas.microsoft.com/office/word/2010/wordprocessingGroup" xmlns:wpi="http://schemas.microsoft.com/office/word/2010/wordprocessingInk" xmlns:wne="http://schemas.microsoft.com/office/word/2006/wordml" xmlns:wps="http://schemas.microsoft.com/office/word/2010/wordprocessingShape" mc:Ignorable="w14 w15 w16se wp14">
+<w:document xmlns:wpc="http://schemas.microsoft.com/office/word/2010/wordprocessingCanvas" xmlns:cx="http://schemas.microsoft.com/office/drawing/2014/chartex" xmlns:cx1="http://schemas.microsoft.com/office/drawing/2015/9/8/chartex" xmlns:cx2="http://schemas.microsoft.com/office/drawing/2015/10/21/chartex" xmlns:cx3="http://schemas.microsoft.com/office/drawing/2016/5/9/chartex" xmlns:cx4="http://schemas.microsoft.com/office/drawing/2016/5/10/chartex" xmlns:cx5="http://schemas.microsoft.com/office/drawing/2016/5/11/chartex" xmlns:mc="http://schemas.openxmlformats.org/markup-compatibility/2006" xmlns:o="urn:schemas-microsoft-com:office:office" xmlns:r="http://schemas.openxmlformats.org/officeDocument/2006/relationships" xmlns:m="http://schemas.openxmlformats.org/officeDocument/2006/math" xmlns:v="urn:schemas-microsoft-com:vml" xmlns:wp14="http://schemas.microsoft.com/office/word/2010/wordprocessingDrawing" xmlns:wp="http://schemas.openxmlformats.org/drawingml/2006/wordprocessingDrawing" xmlns:w10="urn:schemas-microsoft-com:office:word" xmlns:w="http://schemas.openxmlformats.org/wordprocessingml/2006/main" xmlns:w14="http://schemas.microsoft.com/office/word/2010/wordml" xmlns:w15="http://schemas.microsoft.com/office/word/2012/wordml" xmlns:w16se="http://schemas.microsoft.com/office/word/2015/wordml/symex" xmlns:wpg="http://schemas.microsoft.com/office/word/2010/wordprocessingGroup" xmlns:wpi="http://schemas.microsoft.com/office/word/2010/wordprocessingInk" xmlns:wne="http://schemas.microsoft.com/office/word/2006/wordml" xmlns:wps="http://schemas.microsoft.com/office/word/2010/wordprocessingShape" mc:Ignorable="w14 w15 w16se wp14">
   <w:body>
     <w:p>
       <w:pPr>
@@ -10,27 +10,11 @@
           <w:rFonts w:ascii="Arial" w:hAnsi="Arial" w:cs="Arial"/>
         </w:rPr>
       </w:pPr>
-      <w:bookmarkStart w:id="0" w:name="_GoBack"/>
-      <w:bookmarkEnd w:id="0"/>
-      <w:r>
-        <w:rPr>
-          <w:rFonts w:ascii="Arial" w:hAnsi="Arial" w:cs="Arial"/>
-        </w:rPr>
-        <w:t xml:space="preserve">Sean C. </w:t>
-      </w:r>
-      <w:proofErr w:type="gramStart"/>
-      <w:r>
-        <w:rPr>
-          <w:rFonts w:ascii="Arial" w:hAnsi="Arial" w:cs="Arial"/>
-        </w:rPr>
-        <w:t>Lehman  (</w:t>
-      </w:r>
-      <w:proofErr w:type="gramEnd"/>
-      <w:r>
-        <w:rPr>
-          <w:rFonts w:ascii="Arial" w:hAnsi="Arial" w:cs="Arial"/>
-        </w:rPr>
-        <w:t>812) 212-2543</w:t>
+      <w:r>
+        <w:rPr>
+          <w:rFonts w:ascii="Arial" w:hAnsi="Arial" w:cs="Arial"/>
+        </w:rPr>
+        <w:t>Sean C. Lehman  (812) 212-2543</w:t>
       </w:r>
     </w:p>
     <w:p>
@@ -91,7 +75,7 @@
                         </a:ln>
                         <a:extLst>
                           <a:ext uri="{909E8E84-426E-40dd-AFC4-6F175D3DCCD1}">
-                            <a14:hiddenFill xmlns="" xmlns:mo="http://schemas.microsoft.com/office/mac/office/2008/main" xmlns:mv="urn:schemas-microsoft-com:mac:vml" xmlns:o="urn:schemas-microsoft-com:office:office" xmlns:v="urn:schemas-microsoft-com:vml" xmlns:w10="urn:schemas-microsoft-com:office:word" xmlns:w="http://schemas.openxmlformats.org/wordprocessingml/2006/main" xmlns:a14="http://schemas.microsoft.com/office/drawing/2010/main">
+                            <a14:hiddenFill xmlns:a14="http://schemas.microsoft.com/office/drawing/2010/main" xmlns:w="http://schemas.openxmlformats.org/wordprocessingml/2006/main" xmlns:w10="urn:schemas-microsoft-com:office:word" xmlns:v="urn:schemas-microsoft-com:vml" xmlns:o="urn:schemas-microsoft-com:office:office" xmlns:mv="urn:schemas-microsoft-com:mac:vml" xmlns:mo="http://schemas.microsoft.com/office/mac/office/2008/main" xmlns="">
                               <a:noFill/>
                             </a14:hiddenFill>
                           </a:ext>
@@ -372,6 +356,14 @@
           <w:szCs w:val="22"/>
         </w:rPr>
         <w:t>, Jira</w:t>
+      </w:r>
+      <w:r>
+        <w:rPr>
+          <w:rFonts w:ascii="Arial" w:hAnsi="Arial" w:cs="Arial"/>
+          <w:sz w:val="22"/>
+          <w:szCs w:val="22"/>
+        </w:rPr>
+        <w:t>, Soap/UI</w:t>
       </w:r>
     </w:p>
     <w:p>
@@ -527,7 +519,7 @@
                         </a:ln>
                         <a:extLst>
                           <a:ext uri="{909E8E84-426E-40dd-AFC4-6F175D3DCCD1}">
-                            <a14:hiddenFill xmlns="" xmlns:mo="http://schemas.microsoft.com/office/mac/office/2008/main" xmlns:mv="urn:schemas-microsoft-com:mac:vml" xmlns:o="urn:schemas-microsoft-com:office:office" xmlns:v="urn:schemas-microsoft-com:vml" xmlns:w10="urn:schemas-microsoft-com:office:word" xmlns:w="http://schemas.openxmlformats.org/wordprocessingml/2006/main" xmlns:a14="http://schemas.microsoft.com/office/drawing/2010/main">
+                            <a14:hiddenFill xmlns:a14="http://schemas.microsoft.com/office/drawing/2010/main" xmlns:w="http://schemas.openxmlformats.org/wordprocessingml/2006/main" xmlns:w10="urn:schemas-microsoft-com:office:word" xmlns:v="urn:schemas-microsoft-com:vml" xmlns:o="urn:schemas-microsoft-com:office:office" xmlns:mv="urn:schemas-microsoft-com:mac:vml" xmlns:mo="http://schemas.microsoft.com/office/mac/office/2008/main" xmlns="">
                               <a:noFill/>
                             </a14:hiddenFill>
                           </a:ext>
@@ -599,6 +591,278 @@
           <w:b/>
           <w:smallCaps/>
         </w:rPr>
+        <w:t>Clinical Architecture</w:t>
+      </w:r>
+      <w:r>
+        <w:rPr>
+          <w:rFonts w:ascii="Arial" w:hAnsi="Arial" w:cs="Arial"/>
+          <w:b/>
+          <w:smallCaps/>
+        </w:rPr>
+        <w:t>/Eleven Fifty Consulting</w:t>
+      </w:r>
+      <w:r>
+        <w:rPr>
+          <w:rFonts w:ascii="Arial" w:hAnsi="Arial" w:cs="Arial"/>
+          <w:b/>
+          <w:smallCaps/>
+        </w:rPr>
+        <w:t>,</w:t>
+      </w:r>
+      <w:r>
+        <w:rPr>
+          <w:rFonts w:ascii="Arial" w:hAnsi="Arial" w:cs="Arial"/>
+          <w:b/>
+          <w:smallCaps/>
+        </w:rPr>
+        <w:t xml:space="preserve"> Contractor</w:t>
+      </w:r>
+      <w:r>
+        <w:rPr>
+          <w:rFonts w:ascii="Arial" w:hAnsi="Arial" w:cs="Arial"/>
+          <w:b/>
+          <w:smallCaps/>
+        </w:rPr>
+        <w:t>,</w:t>
+      </w:r>
+      <w:r>
+        <w:rPr>
+          <w:rFonts w:ascii="Arial" w:hAnsi="Arial" w:cs="Arial"/>
+          <w:b/>
+        </w:rPr>
+        <w:t xml:space="preserve">  </w:t>
+      </w:r>
+      <w:r>
+        <w:rPr>
+          <w:rFonts w:ascii="Arial" w:hAnsi="Arial" w:cs="Arial"/>
+          <w:b/>
+        </w:rPr>
+        <w:t>Carmel</w:t>
+      </w:r>
+      <w:r>
+        <w:rPr>
+          <w:rFonts w:ascii="Arial" w:hAnsi="Arial" w:cs="Arial"/>
+          <w:b/>
+        </w:rPr>
+        <w:t xml:space="preserve">, </w:t>
+      </w:r>
+      <w:r>
+        <w:rPr>
+          <w:rFonts w:ascii="Arial" w:hAnsi="Arial" w:cs="Arial"/>
+          <w:b/>
+        </w:rPr>
+        <w:t>IN</w:t>
+      </w:r>
+      <w:r>
+        <w:rPr>
+          <w:rFonts w:ascii="Arial" w:hAnsi="Arial" w:cs="Arial"/>
+          <w:b/>
+        </w:rPr>
+        <w:t xml:space="preserve"> </w:t>
+      </w:r>
+      <w:r>
+        <w:rPr>
+          <w:rFonts w:ascii="Arial" w:hAnsi="Arial" w:cs="Arial"/>
+          <w:b/>
+        </w:rPr>
+        <w:t>Implementation Specialist</w:t>
+      </w:r>
+      <w:r>
+        <w:rPr>
+          <w:rFonts w:ascii="Arial" w:hAnsi="Arial" w:cs="Arial"/>
+          <w:b/>
+        </w:rPr>
+        <w:t xml:space="preserve"> 20</w:t>
+      </w:r>
+      <w:r>
+        <w:rPr>
+          <w:rFonts w:ascii="Arial" w:hAnsi="Arial" w:cs="Arial"/>
+          <w:b/>
+        </w:rPr>
+        <w:t xml:space="preserve">16 - </w:t>
+      </w:r>
+      <w:r>
+        <w:rPr>
+          <w:rFonts w:ascii="Arial" w:hAnsi="Arial" w:cs="Arial"/>
+          <w:b/>
+        </w:rPr>
+        <w:t>2017</w:t>
+      </w:r>
+    </w:p>
+    <w:p>
+      <w:pPr>
+        <w:ind w:left="360"/>
+        <w:rPr>
+          <w:rFonts w:ascii="Arial" w:hAnsi="Arial" w:cs="Arial"/>
+          <w:sz w:val="22"/>
+          <w:szCs w:val="22"/>
+        </w:rPr>
+      </w:pPr>
+      <w:r>
+        <w:rPr>
+          <w:rFonts w:ascii="Helvetica" w:hAnsi="Helvetica" w:cs="Helvetica"/>
+          <w:sz w:val="23"/>
+          <w:szCs w:val="23"/>
+          <w:shd w:val="clear" w:color="auto" w:fill="FFFFFF"/>
+        </w:rPr>
+        <w:t xml:space="preserve">Linking customer's networks with Clinical Architecture's Web Services for data access and troubleshooting </w:t>
+      </w:r>
+      <w:r>
+        <w:rPr>
+          <w:rFonts w:ascii="Helvetica" w:hAnsi="Helvetica" w:cs="Helvetica"/>
+          <w:sz w:val="23"/>
+          <w:szCs w:val="23"/>
+          <w:shd w:val="clear" w:color="auto" w:fill="FFFFFF"/>
+        </w:rPr>
+        <w:t>application</w:t>
+      </w:r>
+      <w:r>
+        <w:rPr>
+          <w:rFonts w:ascii="Helvetica" w:hAnsi="Helvetica" w:cs="Helvetica"/>
+          <w:sz w:val="23"/>
+          <w:szCs w:val="23"/>
+          <w:shd w:val="clear" w:color="auto" w:fill="FFFFFF"/>
+        </w:rPr>
+        <w:t xml:space="preserve"> problems with</w:t>
+      </w:r>
+      <w:r>
+        <w:rPr>
+          <w:rFonts w:ascii="Helvetica" w:hAnsi="Helvetica" w:cs="Helvetica"/>
+          <w:sz w:val="23"/>
+          <w:szCs w:val="23"/>
+          <w:shd w:val="clear" w:color="auto" w:fill="FFFFFF"/>
+        </w:rPr>
+        <w:t>in</w:t>
+      </w:r>
+      <w:r>
+        <w:rPr>
+          <w:rFonts w:ascii="Helvetica" w:hAnsi="Helvetica" w:cs="Helvetica"/>
+          <w:sz w:val="23"/>
+          <w:szCs w:val="23"/>
+          <w:shd w:val="clear" w:color="auto" w:fill="FFFFFF"/>
+        </w:rPr>
+        <w:t xml:space="preserve"> the </w:t>
+      </w:r>
+      <w:proofErr w:type="spellStart"/>
+      <w:r>
+        <w:rPr>
+          <w:rFonts w:ascii="Helvetica" w:hAnsi="Helvetica" w:cs="Helvetica"/>
+          <w:sz w:val="23"/>
+          <w:szCs w:val="23"/>
+          <w:shd w:val="clear" w:color="auto" w:fill="FFFFFF"/>
+        </w:rPr>
+        <w:t>S</w:t>
+      </w:r>
+      <w:r>
+        <w:rPr>
+          <w:rFonts w:ascii="Helvetica" w:hAnsi="Helvetica" w:cs="Helvetica"/>
+          <w:sz w:val="23"/>
+          <w:szCs w:val="23"/>
+          <w:shd w:val="clear" w:color="auto" w:fill="FFFFFF"/>
+        </w:rPr>
+        <w:t>ymedical</w:t>
+      </w:r>
+      <w:proofErr w:type="spellEnd"/>
+      <w:r>
+        <w:rPr>
+          <w:rFonts w:ascii="Helvetica" w:hAnsi="Helvetica" w:cs="Helvetica"/>
+          <w:sz w:val="23"/>
+          <w:szCs w:val="23"/>
+          <w:shd w:val="clear" w:color="auto" w:fill="FFFFFF"/>
+        </w:rPr>
+        <w:t xml:space="preserve"> mapping product</w:t>
+      </w:r>
+      <w:bookmarkStart w:id="0" w:name="_GoBack"/>
+      <w:bookmarkEnd w:id="0"/>
+    </w:p>
+    <w:p>
+      <w:pPr>
+        <w:pStyle w:val="ListParagraph"/>
+        <w:numPr>
+          <w:ilvl w:val="0"/>
+          <w:numId w:val="3"/>
+        </w:numPr>
+        <w:ind w:left="720"/>
+        <w:rPr>
+          <w:rFonts w:ascii="Arial" w:hAnsi="Arial" w:cs="Arial"/>
+          <w:sz w:val="22"/>
+          <w:szCs w:val="22"/>
+        </w:rPr>
+      </w:pPr>
+      <w:r>
+        <w:rPr>
+          <w:rFonts w:ascii="Helvetica" w:hAnsi="Helvetica" w:cs="Helvetica"/>
+          <w:sz w:val="23"/>
+          <w:szCs w:val="23"/>
+          <w:shd w:val="clear" w:color="auto" w:fill="FFFFFF"/>
+        </w:rPr>
+        <w:t xml:space="preserve">Involved working with C#, Web Services, SQL Server database, XML files, Windows Forms in Visual Studio, Internet Information Services (IIS) and </w:t>
+      </w:r>
+      <w:proofErr w:type="spellStart"/>
+      <w:r>
+        <w:rPr>
+          <w:rFonts w:ascii="Helvetica" w:hAnsi="Helvetica" w:cs="Helvetica"/>
+          <w:sz w:val="23"/>
+          <w:szCs w:val="23"/>
+          <w:shd w:val="clear" w:color="auto" w:fill="FFFFFF"/>
+        </w:rPr>
+        <w:t>SoapUI</w:t>
+      </w:r>
+      <w:proofErr w:type="spellEnd"/>
+      <w:r>
+        <w:rPr>
+          <w:rFonts w:ascii="Arial" w:hAnsi="Arial" w:cs="Arial"/>
+          <w:sz w:val="22"/>
+          <w:szCs w:val="22"/>
+        </w:rPr>
+        <w:t xml:space="preserve"> </w:t>
+      </w:r>
+    </w:p>
+    <w:p>
+      <w:pPr>
+        <w:pStyle w:val="ListParagraph"/>
+        <w:numPr>
+          <w:ilvl w:val="0"/>
+          <w:numId w:val="3"/>
+        </w:numPr>
+        <w:ind w:left="720"/>
+        <w:rPr>
+          <w:rFonts w:ascii="Arial" w:hAnsi="Arial" w:cs="Arial"/>
+          <w:sz w:val="22"/>
+          <w:szCs w:val="22"/>
+        </w:rPr>
+      </w:pPr>
+      <w:r>
+        <w:rPr>
+          <w:rFonts w:ascii="Arial" w:hAnsi="Arial" w:cs="Arial"/>
+          <w:sz w:val="22"/>
+          <w:szCs w:val="22"/>
+        </w:rPr>
+        <w:t>Short term contract position with Eleven Fifty Consulting</w:t>
+      </w:r>
+    </w:p>
+    <w:p>
+      <w:pPr>
+        <w:rPr>
+          <w:rFonts w:ascii="Arial" w:hAnsi="Arial" w:cs="Arial"/>
+          <w:b/>
+          <w:smallCaps/>
+        </w:rPr>
+      </w:pPr>
+    </w:p>
+    <w:p>
+      <w:pPr>
+        <w:rPr>
+          <w:rFonts w:ascii="Arial" w:hAnsi="Arial" w:cs="Arial"/>
+          <w:b/>
+        </w:rPr>
+      </w:pPr>
+      <w:r>
+        <w:rPr>
+          <w:rFonts w:ascii="Arial" w:hAnsi="Arial" w:cs="Arial"/>
+          <w:b/>
+          <w:smallCaps/>
+        </w:rPr>
         <w:t>Lehman C</w:t>
       </w:r>
       <w:r>
@@ -607,31 +871,14 @@
           <w:b/>
           <w:smallCaps/>
         </w:rPr>
-        <w:t xml:space="preserve">lock </w:t>
-      </w:r>
-      <w:proofErr w:type="gramStart"/>
-      <w:r>
-        <w:rPr>
-          <w:rFonts w:ascii="Arial" w:hAnsi="Arial" w:cs="Arial"/>
-          <w:b/>
-          <w:smallCaps/>
-        </w:rPr>
-        <w:t>Repair,</w:t>
-      </w:r>
-      <w:r>
-        <w:rPr>
-          <w:rFonts w:ascii="Arial" w:hAnsi="Arial" w:cs="Arial"/>
-          <w:b/>
-        </w:rPr>
-        <w:t xml:space="preserve">  Batesville</w:t>
-      </w:r>
-      <w:proofErr w:type="gramEnd"/>
-      <w:r>
-        <w:rPr>
-          <w:rFonts w:ascii="Arial" w:hAnsi="Arial" w:cs="Arial"/>
-          <w:b/>
-        </w:rPr>
-        <w:t xml:space="preserve">, IN/Fishers, </w:t>
+        <w:t>lock Repair,</w:t>
+      </w:r>
+      <w:r>
+        <w:rPr>
+          <w:rFonts w:ascii="Arial" w:hAnsi="Arial" w:cs="Arial"/>
+          <w:b/>
+        </w:rPr>
+        <w:t xml:space="preserve">  Batesville, IN/Fishers, </w:t>
       </w:r>
       <w:r>
         <w:rPr>
@@ -984,10 +1231,45 @@
         <w:rPr>
           <w:rFonts w:ascii="Arial" w:hAnsi="Arial" w:cs="Arial"/>
           <w:b/>
+          <w:smallCaps/>
+        </w:rPr>
+      </w:pPr>
+    </w:p>
+    <w:p>
+      <w:pPr>
+        <w:rPr>
+          <w:rFonts w:ascii="Arial" w:hAnsi="Arial" w:cs="Arial"/>
+          <w:b/>
+          <w:smallCaps/>
+        </w:rPr>
+      </w:pPr>
+    </w:p>
+    <w:p>
+      <w:pPr>
+        <w:rPr>
+          <w:rFonts w:ascii="Arial" w:hAnsi="Arial" w:cs="Arial"/>
+          <w:b/>
+          <w:smallCaps/>
+        </w:rPr>
+      </w:pPr>
+    </w:p>
+    <w:p>
+      <w:pPr>
+        <w:rPr>
+          <w:rFonts w:ascii="Arial" w:hAnsi="Arial" w:cs="Arial"/>
+          <w:b/>
+          <w:smallCaps/>
+        </w:rPr>
+      </w:pPr>
+    </w:p>
+    <w:p>
+      <w:pPr>
+        <w:rPr>
+          <w:rFonts w:ascii="Arial" w:hAnsi="Arial" w:cs="Arial"/>
+          <w:b/>
         </w:rPr>
       </w:pPr>
       <w:proofErr w:type="spellStart"/>
-      <w:proofErr w:type="gramStart"/>
       <w:r>
         <w:rPr>
           <w:rFonts w:ascii="Arial" w:hAnsi="Arial" w:cs="Arial"/>
@@ -1010,15 +1292,7 @@
           <w:rFonts w:ascii="Arial" w:hAnsi="Arial" w:cs="Arial"/>
           <w:b/>
         </w:rPr>
-        <w:t xml:space="preserve">  Omaha</w:t>
-      </w:r>
-      <w:proofErr w:type="gramEnd"/>
-      <w:r>
-        <w:rPr>
-          <w:rFonts w:ascii="Arial" w:hAnsi="Arial" w:cs="Arial"/>
-          <w:b/>
-        </w:rPr>
-        <w:t xml:space="preserve">, NE  </w:t>
+        <w:t xml:space="preserve">  Omaha, NE  </w:t>
       </w:r>
       <w:r>
         <w:rPr>
@@ -1061,10 +1335,27 @@
       <w:r>
         <w:rPr>
           <w:rFonts w:ascii="Arial" w:hAnsi="Arial" w:cs="Arial"/>
-          <w:sz w:val="22"/>
-          <w:szCs w:val="22"/>
-        </w:rPr>
-        <w:t xml:space="preserve">2006-2008 – Inside Sales Engineer for entire product line: </w:t>
+          <w:b/>
+          <w:sz w:val="22"/>
+          <w:szCs w:val="22"/>
+        </w:rPr>
+        <w:t>2006-2008</w:t>
+      </w:r>
+      <w:r>
+        <w:rPr>
+          <w:rFonts w:ascii="Arial" w:hAnsi="Arial" w:cs="Arial"/>
+          <w:sz w:val="22"/>
+          <w:szCs w:val="22"/>
+        </w:rPr>
+        <w:t xml:space="preserve"> - </w:t>
+      </w:r>
+      <w:r>
+        <w:rPr>
+          <w:rFonts w:ascii="Arial" w:hAnsi="Arial" w:cs="Arial"/>
+          <w:sz w:val="22"/>
+          <w:szCs w:val="22"/>
+        </w:rPr>
+        <w:t xml:space="preserve">Inside Sales Engineer for entire product line: </w:t>
       </w:r>
     </w:p>
     <w:p>
@@ -1136,95 +1427,59 @@
           <w:sz w:val="22"/>
           <w:szCs w:val="22"/>
         </w:rPr>
-        <w:t>Streamlined quoting procedure to eliminate manual logging, paper printout and filing.</w:t>
-      </w:r>
-    </w:p>
-    <w:p>
-      <w:pPr>
-        <w:ind w:left="720"/>
-        <w:rPr>
-          <w:rFonts w:ascii="Arial" w:hAnsi="Arial" w:cs="Arial"/>
-          <w:sz w:val="22"/>
-          <w:szCs w:val="22"/>
-        </w:rPr>
-      </w:pPr>
-    </w:p>
-    <w:p>
-      <w:pPr>
-        <w:ind w:left="720"/>
-        <w:rPr>
-          <w:rFonts w:ascii="Arial" w:hAnsi="Arial" w:cs="Arial"/>
-          <w:sz w:val="22"/>
-          <w:szCs w:val="22"/>
-        </w:rPr>
-      </w:pPr>
-    </w:p>
-    <w:p>
-      <w:pPr>
-        <w:ind w:left="720"/>
-        <w:rPr>
-          <w:rFonts w:ascii="Arial" w:hAnsi="Arial" w:cs="Arial"/>
-          <w:sz w:val="22"/>
-          <w:szCs w:val="22"/>
-        </w:rPr>
-      </w:pPr>
-    </w:p>
-    <w:p>
-      <w:pPr>
-        <w:ind w:left="720"/>
-        <w:rPr>
-          <w:rFonts w:ascii="Arial" w:hAnsi="Arial" w:cs="Arial"/>
-          <w:sz w:val="22"/>
-          <w:szCs w:val="22"/>
-        </w:rPr>
-      </w:pPr>
-    </w:p>
-    <w:p>
-      <w:pPr>
-        <w:ind w:left="720"/>
-        <w:rPr>
-          <w:rFonts w:ascii="Arial" w:hAnsi="Arial" w:cs="Arial"/>
-          <w:sz w:val="22"/>
-          <w:szCs w:val="22"/>
-        </w:rPr>
-      </w:pPr>
-    </w:p>
-    <w:p>
-      <w:pPr>
-        <w:ind w:left="720"/>
-        <w:rPr>
-          <w:rFonts w:ascii="Arial" w:hAnsi="Arial" w:cs="Arial"/>
-          <w:sz w:val="22"/>
-          <w:szCs w:val="22"/>
-        </w:rPr>
-      </w:pPr>
-    </w:p>
-    <w:p>
-      <w:pPr>
-        <w:ind w:left="720"/>
-        <w:rPr>
-          <w:rFonts w:ascii="Arial" w:hAnsi="Arial" w:cs="Arial"/>
-          <w:sz w:val="22"/>
-          <w:szCs w:val="22"/>
-        </w:rPr>
-      </w:pPr>
-    </w:p>
-    <w:p>
-      <w:pPr>
-        <w:ind w:left="720"/>
-        <w:rPr>
-          <w:rFonts w:ascii="Arial" w:hAnsi="Arial" w:cs="Arial"/>
-          <w:sz w:val="22"/>
-          <w:szCs w:val="22"/>
-        </w:rPr>
-      </w:pPr>
-      <w:r>
-        <w:rPr>
-          <w:rFonts w:ascii="Arial" w:hAnsi="Arial" w:cs="Arial"/>
-          <w:sz w:val="22"/>
-          <w:szCs w:val="22"/>
-        </w:rPr>
-        <w:t>2005-2006 - Design Engineer for Bucket Elevator product line</w:t>
+        <w:t>Automated</w:t>
+      </w:r>
+      <w:r>
+        <w:rPr>
+          <w:rFonts w:ascii="Arial" w:hAnsi="Arial" w:cs="Arial"/>
+          <w:sz w:val="22"/>
+          <w:szCs w:val="22"/>
+        </w:rPr>
+        <w:t xml:space="preserve"> quoting procedure to eliminate manual logging, paper printout and filing.</w:t>
+      </w:r>
+    </w:p>
+    <w:p>
+      <w:pPr>
+        <w:rPr>
+          <w:rFonts w:ascii="Arial" w:hAnsi="Arial" w:cs="Arial"/>
+          <w:sz w:val="22"/>
+          <w:szCs w:val="22"/>
+        </w:rPr>
+      </w:pPr>
+    </w:p>
+    <w:p>
+      <w:pPr>
+        <w:ind w:left="360"/>
+        <w:rPr>
+          <w:rFonts w:ascii="Arial" w:hAnsi="Arial" w:cs="Arial"/>
+          <w:sz w:val="22"/>
+          <w:szCs w:val="22"/>
+        </w:rPr>
+      </w:pPr>
+      <w:r>
+        <w:rPr>
+          <w:rFonts w:ascii="Arial" w:hAnsi="Arial" w:cs="Arial"/>
+          <w:b/>
+          <w:sz w:val="22"/>
+          <w:szCs w:val="22"/>
+        </w:rPr>
+        <w:t>2005-2006</w:t>
+      </w:r>
+      <w:r>
+        <w:rPr>
+          <w:rFonts w:ascii="Arial" w:hAnsi="Arial" w:cs="Arial"/>
+          <w:sz w:val="22"/>
+          <w:szCs w:val="22"/>
+        </w:rPr>
+        <w:t xml:space="preserve"> - </w:t>
+      </w:r>
+      <w:r>
+        <w:rPr>
+          <w:rFonts w:ascii="Arial" w:hAnsi="Arial" w:cs="Arial"/>
+          <w:sz w:val="22"/>
+          <w:szCs w:val="22"/>
+        </w:rPr>
+        <w:t>Design Engineer for Bucket Elevator product line</w:t>
       </w:r>
       <w:r>
         <w:rPr>
@@ -1325,30 +1580,14 @@
           <w:rFonts w:ascii="Arial" w:hAnsi="Arial" w:cs="Arial"/>
           <w:b/>
         </w:rPr>
-        <w:t xml:space="preserve"> Bolingbrook, </w:t>
-      </w:r>
-      <w:proofErr w:type="gramStart"/>
-      <w:r>
-        <w:rPr>
-          <w:rFonts w:ascii="Arial" w:hAnsi="Arial" w:cs="Arial"/>
-          <w:b/>
-        </w:rPr>
-        <w:t xml:space="preserve">IL </w:t>
-      </w:r>
-      <w:r>
-        <w:rPr>
-          <w:rFonts w:ascii="Arial" w:hAnsi="Arial" w:cs="Arial"/>
-          <w:b/>
-        </w:rPr>
-        <w:t xml:space="preserve"> Application</w:t>
-      </w:r>
-      <w:proofErr w:type="gramEnd"/>
-      <w:r>
-        <w:rPr>
-          <w:rFonts w:ascii="Arial" w:hAnsi="Arial" w:cs="Arial"/>
-          <w:b/>
-        </w:rPr>
-        <w:t xml:space="preserve"> Sales Engineer</w:t>
+        <w:t xml:space="preserve"> Bolingbrook, IL </w:t>
+      </w:r>
+      <w:r>
+        <w:rPr>
+          <w:rFonts w:ascii="Arial" w:hAnsi="Arial" w:cs="Arial"/>
+          <w:b/>
+        </w:rPr>
+        <w:t xml:space="preserve"> Application Sales Engineer</w:t>
       </w:r>
       <w:r>
         <w:rPr>
@@ -1378,15 +1617,31 @@
           <w:sz w:val="22"/>
           <w:szCs w:val="22"/>
         </w:rPr>
-        <w:t xml:space="preserve">Customer service including </w:t>
-      </w:r>
-      <w:r>
-        <w:rPr>
-          <w:rFonts w:ascii="Arial" w:hAnsi="Arial" w:cs="Arial"/>
-          <w:sz w:val="22"/>
-          <w:szCs w:val="22"/>
-        </w:rPr>
-        <w:t xml:space="preserve">equipment option recommendations for the application, </w:t>
+        <w:t>Customer service including</w:t>
+      </w:r>
+      <w:r>
+        <w:rPr>
+          <w:rFonts w:ascii="Arial" w:hAnsi="Arial" w:cs="Arial"/>
+          <w:sz w:val="22"/>
+          <w:szCs w:val="22"/>
+        </w:rPr>
+        <w:t>:</w:t>
+      </w:r>
+      <w:r>
+        <w:rPr>
+          <w:rFonts w:ascii="Arial" w:hAnsi="Arial" w:cs="Arial"/>
+          <w:sz w:val="22"/>
+          <w:szCs w:val="22"/>
+        </w:rPr>
+        <w:t xml:space="preserve"> </w:t>
+      </w:r>
+      <w:r>
+        <w:rPr>
+          <w:rFonts w:ascii="Arial" w:hAnsi="Arial" w:cs="Arial"/>
+          <w:sz w:val="22"/>
+          <w:szCs w:val="22"/>
+        </w:rPr>
+        <w:t xml:space="preserve">equipment recommendations for the application, </w:t>
       </w:r>
       <w:r>
         <w:rPr>
@@ -1410,7 +1665,23 @@
           <w:sz w:val="22"/>
           <w:szCs w:val="22"/>
         </w:rPr>
-        <w:t xml:space="preserve"> and troubleshooting.  </w:t>
+        <w:t xml:space="preserve"> and troubleshooting</w:t>
+      </w:r>
+      <w:r>
+        <w:rPr>
+          <w:rFonts w:ascii="Arial" w:hAnsi="Arial" w:cs="Arial"/>
+          <w:sz w:val="22"/>
+          <w:szCs w:val="22"/>
+        </w:rPr>
+        <w:t>, Airlock Division</w:t>
+      </w:r>
+      <w:r>
+        <w:rPr>
+          <w:rFonts w:ascii="Arial" w:hAnsi="Arial" w:cs="Arial"/>
+          <w:sz w:val="22"/>
+          <w:szCs w:val="22"/>
+        </w:rPr>
+        <w:t xml:space="preserve">.  </w:t>
       </w:r>
     </w:p>
     <w:p>
@@ -1497,15 +1768,7 @@
           <w:rFonts w:ascii="Arial" w:hAnsi="Arial" w:cs="Arial"/>
           <w:b/>
         </w:rPr>
-        <w:t xml:space="preserve">anapolis, </w:t>
-      </w:r>
-      <w:proofErr w:type="gramStart"/>
-      <w:r>
-        <w:rPr>
-          <w:rFonts w:ascii="Arial" w:hAnsi="Arial" w:cs="Arial"/>
-          <w:b/>
-        </w:rPr>
-        <w:t xml:space="preserve">IN  </w:t>
+        <w:t xml:space="preserve">anapolis, IN  </w:t>
       </w:r>
       <w:r>
         <w:rPr>
@@ -1514,7 +1777,6 @@
         </w:rPr>
         <w:t>Sales</w:t>
       </w:r>
-      <w:proofErr w:type="gramEnd"/>
       <w:r>
         <w:rPr>
           <w:rFonts w:ascii="Arial" w:hAnsi="Arial" w:cs="Arial"/>
@@ -1528,6 +1790,24 @@
           <w:b/>
         </w:rPr>
         <w:t>1997-2002</w:t>
+      </w:r>
+    </w:p>
+    <w:p>
+      <w:pPr>
+        <w:ind w:left="360"/>
+        <w:rPr>
+          <w:rFonts w:ascii="Arial" w:hAnsi="Arial" w:cs="Arial"/>
+          <w:sz w:val="22"/>
+          <w:szCs w:val="22"/>
+        </w:rPr>
+      </w:pPr>
+      <w:r>
+        <w:rPr>
+          <w:rFonts w:ascii="Arial" w:hAnsi="Arial" w:cs="Arial"/>
+          <w:sz w:val="22"/>
+          <w:szCs w:val="22"/>
+        </w:rPr>
+        <w:t xml:space="preserve">Prepared project costs and proposals for capital expenditure requests, provided solutions with a calculated ROI and increased productivity. </w:t>
       </w:r>
     </w:p>
     <w:p>
@@ -1548,18 +1828,8 @@
           <w:sz w:val="22"/>
           <w:szCs w:val="22"/>
         </w:rPr>
-        <w:t>Prepared project costs and proposals for capital expenditure requests, provided solutions with a calculated ROI and increased productivity. Examples below:</w:t>
-      </w:r>
-    </w:p>
-    <w:p>
-      <w:pPr>
-        <w:ind w:left="720"/>
-        <w:rPr>
-          <w:rFonts w:ascii="Arial" w:hAnsi="Arial" w:cs="Arial"/>
-          <w:sz w:val="22"/>
-          <w:szCs w:val="22"/>
-        </w:rPr>
-      </w:pPr>
+        <w:t>ALCOA CSI – Designed and managed installation of a turnkey 40’ x 40’ 2-story in-plant office building including HVAC system, sprinkler system, flooring, lighting and electrical system.  $80,000 project.</w:t>
+      </w:r>
     </w:p>
     <w:p>
       <w:pPr>
@@ -1579,17 +1849,8 @@
           <w:sz w:val="22"/>
           <w:szCs w:val="22"/>
         </w:rPr>
-        <w:t>ALCOA CSI – Designed and managed installation of a turnkey 40’ x 40’ 2-story in-plant office building including HVAC system, sprinkler system, flooring, lighting and electrical system.  $80,000 project.</w:t>
-      </w:r>
-    </w:p>
-    <w:p>
-      <w:pPr>
-        <w:rPr>
-          <w:rFonts w:ascii="Arial" w:hAnsi="Arial" w:cs="Arial"/>
-          <w:sz w:val="22"/>
-          <w:szCs w:val="22"/>
-        </w:rPr>
-      </w:pPr>
+        <w:t>Great Dane Trailers - Analyzed customer’s method for storage of parts at the assembly line, changed the process to become more organized while increasing efficiency, improving inventory control and restocking time.  $25,000 project</w:t>
+      </w:r>
     </w:p>
     <w:p>
       <w:pPr>
@@ -1609,20 +1870,139 @@
           <w:sz w:val="22"/>
           <w:szCs w:val="22"/>
         </w:rPr>
-        <w:t>Great Dane Trailers - Analyzed customer’s method for storage of parts at the assembly line, changed the process to become more organized while increasing efficiency, improving inventory control and restocking time.  $25,000 project</w:t>
-      </w:r>
-    </w:p>
-    <w:p>
-      <w:pPr>
-        <w:rPr>
-          <w:rFonts w:ascii="Arial" w:hAnsi="Arial" w:cs="Arial"/>
-          <w:sz w:val="22"/>
-          <w:szCs w:val="22"/>
-        </w:rPr>
-      </w:pPr>
-    </w:p>
-    <w:p>
-      <w:pPr>
+        <w:t>Thomson Cons</w:t>
+      </w:r>
+      <w:r>
+        <w:rPr>
+          <w:rFonts w:ascii="Arial" w:hAnsi="Arial" w:cs="Arial"/>
+          <w:sz w:val="22"/>
+          <w:szCs w:val="22"/>
+        </w:rPr>
+        <w:t>umer Electronics - G</w:t>
+      </w:r>
+      <w:r>
+        <w:rPr>
+          <w:rFonts w:ascii="Arial" w:hAnsi="Arial" w:cs="Arial"/>
+          <w:sz w:val="22"/>
+          <w:szCs w:val="22"/>
+        </w:rPr>
+        <w:t xml:space="preserve">eneric order picking system that </w:t>
+      </w:r>
+      <w:r>
+        <w:rPr>
+          <w:rFonts w:ascii="Arial" w:hAnsi="Arial" w:cs="Arial"/>
+          <w:sz w:val="22"/>
+          <w:szCs w:val="22"/>
+        </w:rPr>
+        <w:t>handled 90% of the customer’s package sizes</w:t>
+      </w:r>
+      <w:r>
+        <w:rPr>
+          <w:rFonts w:ascii="Arial" w:hAnsi="Arial" w:cs="Arial"/>
+          <w:sz w:val="22"/>
+          <w:szCs w:val="22"/>
+        </w:rPr>
+        <w:t>, allowing the layout to be dictated by part number</w:t>
+      </w:r>
+      <w:r>
+        <w:rPr>
+          <w:rFonts w:ascii="Arial" w:hAnsi="Arial" w:cs="Arial"/>
+          <w:sz w:val="22"/>
+          <w:szCs w:val="22"/>
+        </w:rPr>
+        <w:t xml:space="preserve"> instead of carton size.  I</w:t>
+      </w:r>
+      <w:r>
+        <w:rPr>
+          <w:rFonts w:ascii="Arial" w:hAnsi="Arial" w:cs="Arial"/>
+          <w:sz w:val="22"/>
+          <w:szCs w:val="22"/>
+        </w:rPr>
+        <w:t>ncrease</w:t>
+      </w:r>
+      <w:r>
+        <w:rPr>
+          <w:rFonts w:ascii="Arial" w:hAnsi="Arial" w:cs="Arial"/>
+          <w:sz w:val="22"/>
+          <w:szCs w:val="22"/>
+        </w:rPr>
+        <w:t xml:space="preserve">d efficiency and </w:t>
+      </w:r>
+      <w:r>
+        <w:rPr>
+          <w:rFonts w:ascii="Arial" w:hAnsi="Arial" w:cs="Arial"/>
+          <w:sz w:val="22"/>
+          <w:szCs w:val="22"/>
+        </w:rPr>
+        <w:t>accuracy of picks as well as restocking and inventory control.  $65,000 project</w:t>
+      </w:r>
+    </w:p>
+    <w:p>
+      <w:pPr>
+        <w:rPr>
+          <w:rFonts w:ascii="Arial" w:hAnsi="Arial" w:cs="Arial"/>
+        </w:rPr>
+      </w:pPr>
+    </w:p>
+    <w:p>
+      <w:pPr>
+        <w:rPr>
+          <w:rFonts w:ascii="Arial" w:hAnsi="Arial" w:cs="Arial"/>
+          <w:b/>
+        </w:rPr>
+      </w:pPr>
+      <w:r>
+        <w:rPr>
+          <w:rFonts w:ascii="Arial" w:hAnsi="Arial" w:cs="Arial"/>
+          <w:b/>
+          <w:smallCaps/>
+        </w:rPr>
+        <w:t xml:space="preserve">Progressive Handling, Inc., </w:t>
+      </w:r>
+      <w:r>
+        <w:rPr>
+          <w:rFonts w:ascii="Arial" w:hAnsi="Arial" w:cs="Arial"/>
+          <w:b/>
+        </w:rPr>
+        <w:t xml:space="preserve">Elkhart, IN </w:t>
+      </w:r>
+      <w:r>
+        <w:rPr>
+          <w:rFonts w:ascii="Arial" w:hAnsi="Arial" w:cs="Arial"/>
+          <w:b/>
+        </w:rPr>
+        <w:t xml:space="preserve">  Sales/Design Engineer</w:t>
+      </w:r>
+      <w:r>
+        <w:rPr>
+          <w:rFonts w:ascii="Arial" w:hAnsi="Arial" w:cs="Arial"/>
+          <w:b/>
+        </w:rPr>
+        <w:t xml:space="preserve">  1994-1997</w:t>
+      </w:r>
+    </w:p>
+    <w:p>
+      <w:pPr>
+        <w:pStyle w:val="BodyTextIndent"/>
+        <w:rPr>
+          <w:rFonts w:ascii="Arial" w:hAnsi="Arial" w:cs="Arial"/>
+          <w:sz w:val="22"/>
+          <w:szCs w:val="22"/>
+          <w:u w:val="single"/>
+        </w:rPr>
+      </w:pPr>
+      <w:r>
+        <w:rPr>
+          <w:rFonts w:ascii="Arial" w:hAnsi="Arial" w:cs="Arial"/>
+          <w:sz w:val="22"/>
+          <w:szCs w:val="22"/>
+        </w:rPr>
+        <w:t xml:space="preserve">Project management and design of integrated conveyor systems involving specially designed and built equipment, electrical controls and mechanical installations. </w:t>
+      </w:r>
+    </w:p>
+    <w:p>
+      <w:pPr>
+        <w:pStyle w:val="BodyTextIndent"/>
         <w:numPr>
           <w:ilvl w:val="0"/>
           <w:numId w:val="1"/>
@@ -1639,177 +2019,23 @@
           <w:sz w:val="22"/>
           <w:szCs w:val="22"/>
         </w:rPr>
-        <w:t>Thomson Cons</w:t>
-      </w:r>
-      <w:r>
-        <w:rPr>
-          <w:rFonts w:ascii="Arial" w:hAnsi="Arial" w:cs="Arial"/>
-          <w:sz w:val="22"/>
-          <w:szCs w:val="22"/>
-        </w:rPr>
-        <w:t>umer Electronics - G</w:t>
-      </w:r>
-      <w:r>
-        <w:rPr>
-          <w:rFonts w:ascii="Arial" w:hAnsi="Arial" w:cs="Arial"/>
-          <w:sz w:val="22"/>
-          <w:szCs w:val="22"/>
-        </w:rPr>
-        <w:t xml:space="preserve">eneric order picking system that </w:t>
-      </w:r>
-      <w:r>
-        <w:rPr>
-          <w:rFonts w:ascii="Arial" w:hAnsi="Arial" w:cs="Arial"/>
-          <w:sz w:val="22"/>
-          <w:szCs w:val="22"/>
-        </w:rPr>
-        <w:t>handled 90% of the customer’s package sizes</w:t>
-      </w:r>
-      <w:r>
-        <w:rPr>
-          <w:rFonts w:ascii="Arial" w:hAnsi="Arial" w:cs="Arial"/>
-          <w:sz w:val="22"/>
-          <w:szCs w:val="22"/>
-        </w:rPr>
-        <w:t>, allowing the layout to be dictated by part number</w:t>
-      </w:r>
-      <w:r>
-        <w:rPr>
-          <w:rFonts w:ascii="Arial" w:hAnsi="Arial" w:cs="Arial"/>
-          <w:sz w:val="22"/>
-          <w:szCs w:val="22"/>
-        </w:rPr>
-        <w:t xml:space="preserve"> instead of carton size.  I</w:t>
-      </w:r>
-      <w:r>
-        <w:rPr>
-          <w:rFonts w:ascii="Arial" w:hAnsi="Arial" w:cs="Arial"/>
-          <w:sz w:val="22"/>
-          <w:szCs w:val="22"/>
-        </w:rPr>
-        <w:t>ncrease</w:t>
-      </w:r>
-      <w:r>
-        <w:rPr>
-          <w:rFonts w:ascii="Arial" w:hAnsi="Arial" w:cs="Arial"/>
-          <w:sz w:val="22"/>
-          <w:szCs w:val="22"/>
-        </w:rPr>
-        <w:t xml:space="preserve">d efficiency and </w:t>
-      </w:r>
-      <w:r>
-        <w:rPr>
-          <w:rFonts w:ascii="Arial" w:hAnsi="Arial" w:cs="Arial"/>
-          <w:sz w:val="22"/>
-          <w:szCs w:val="22"/>
-        </w:rPr>
-        <w:t>accuracy of picks as well as restocking and inventory control.  $65,000 project</w:t>
-      </w:r>
-    </w:p>
-    <w:p>
-      <w:pPr>
-        <w:rPr>
-          <w:rFonts w:ascii="Arial" w:hAnsi="Arial" w:cs="Arial"/>
-        </w:rPr>
-      </w:pPr>
-    </w:p>
-    <w:p>
-      <w:pPr>
-        <w:rPr>
-          <w:rFonts w:ascii="Arial" w:hAnsi="Arial" w:cs="Arial"/>
-          <w:b/>
-        </w:rPr>
-      </w:pPr>
-      <w:r>
-        <w:rPr>
-          <w:rFonts w:ascii="Arial" w:hAnsi="Arial" w:cs="Arial"/>
-          <w:b/>
-          <w:smallCaps/>
-        </w:rPr>
-        <w:t xml:space="preserve">Progressive Handling, Inc., </w:t>
-      </w:r>
-      <w:r>
-        <w:rPr>
-          <w:rFonts w:ascii="Arial" w:hAnsi="Arial" w:cs="Arial"/>
-          <w:b/>
-        </w:rPr>
-        <w:t xml:space="preserve">Elkhart, IN </w:t>
-      </w:r>
-      <w:r>
-        <w:rPr>
-          <w:rFonts w:ascii="Arial" w:hAnsi="Arial" w:cs="Arial"/>
-          <w:b/>
-        </w:rPr>
-        <w:t xml:space="preserve">  Sales/Design </w:t>
-      </w:r>
-      <w:proofErr w:type="gramStart"/>
-      <w:r>
-        <w:rPr>
-          <w:rFonts w:ascii="Arial" w:hAnsi="Arial" w:cs="Arial"/>
-          <w:b/>
-        </w:rPr>
-        <w:t>Engineer</w:t>
-      </w:r>
-      <w:r>
-        <w:rPr>
-          <w:rFonts w:ascii="Arial" w:hAnsi="Arial" w:cs="Arial"/>
-          <w:b/>
-        </w:rPr>
-        <w:t xml:space="preserve">  1994</w:t>
-      </w:r>
-      <w:proofErr w:type="gramEnd"/>
-      <w:r>
-        <w:rPr>
-          <w:rFonts w:ascii="Arial" w:hAnsi="Arial" w:cs="Arial"/>
-          <w:b/>
-        </w:rPr>
-        <w:t>-1997</w:t>
-      </w:r>
-    </w:p>
-    <w:p>
-      <w:pPr>
-        <w:pStyle w:val="BodyTextIndent"/>
-        <w:numPr>
-          <w:ilvl w:val="0"/>
-          <w:numId w:val="7"/>
-        </w:numPr>
-        <w:rPr>
-          <w:rFonts w:ascii="Arial" w:hAnsi="Arial" w:cs="Arial"/>
-          <w:sz w:val="22"/>
-          <w:szCs w:val="22"/>
-        </w:rPr>
-      </w:pPr>
-      <w:r>
-        <w:rPr>
-          <w:rFonts w:ascii="Arial" w:hAnsi="Arial" w:cs="Arial"/>
-          <w:sz w:val="22"/>
-          <w:szCs w:val="22"/>
-        </w:rPr>
-        <w:t xml:space="preserve">Project management and design of integrated conveyor systems involving specially designed and built equipment, electrical controls and mechanical installations. </w:t>
-      </w:r>
-      <w:r>
-        <w:rPr>
-          <w:rFonts w:ascii="Arial" w:hAnsi="Arial" w:cs="Arial"/>
-          <w:sz w:val="22"/>
-          <w:szCs w:val="22"/>
-        </w:rPr>
-        <w:t>Project Examples</w:t>
-      </w:r>
-      <w:r>
-        <w:rPr>
-          <w:rFonts w:ascii="Arial" w:hAnsi="Arial" w:cs="Arial"/>
-          <w:sz w:val="22"/>
-          <w:szCs w:val="22"/>
-        </w:rPr>
-        <w:t xml:space="preserve">: </w:t>
-      </w:r>
-      <w:r>
-        <w:rPr>
-          <w:rFonts w:ascii="Arial" w:hAnsi="Arial" w:cs="Arial"/>
-          <w:sz w:val="22"/>
-          <w:szCs w:val="22"/>
-        </w:rPr>
-        <w:br/>
+        <w:t xml:space="preserve">McCormick &amp; Company - Engineered a conveying system for a process that would change in 2 years.  Designed the central piece of equipment to accommodate future </w:t>
+      </w:r>
+      <w:r>
+        <w:rPr>
+          <w:rFonts w:ascii="Arial" w:hAnsi="Arial" w:cs="Arial"/>
+          <w:sz w:val="22"/>
+          <w:szCs w:val="22"/>
+        </w:rPr>
+        <w:t>specification changes</w:t>
+      </w:r>
+      <w:r>
+        <w:rPr>
+          <w:rFonts w:ascii="Arial" w:hAnsi="Arial" w:cs="Arial"/>
+          <w:sz w:val="22"/>
+          <w:szCs w:val="22"/>
+        </w:rPr>
+        <w:t xml:space="preserve"> with minimal expense and effort.  $150,000 project</w:t>
       </w:r>
     </w:p>
     <w:p>
@@ -1830,36 +2056,6 @@
           <w:sz w:val="22"/>
           <w:szCs w:val="22"/>
         </w:rPr>
-        <w:t>McCormick &amp; Company - Engineered a conveying system for a process that would change in 2 years.  Designed the central piece of equipment to accommodate future upgrades with minimal expense and effort.  $150,000 project</w:t>
-      </w:r>
-    </w:p>
-    <w:p>
-      <w:pPr>
-        <w:rPr>
-          <w:rFonts w:ascii="Arial" w:hAnsi="Arial" w:cs="Arial"/>
-          <w:sz w:val="22"/>
-          <w:szCs w:val="22"/>
-        </w:rPr>
-      </w:pPr>
-    </w:p>
-    <w:p>
-      <w:pPr>
-        <w:numPr>
-          <w:ilvl w:val="0"/>
-          <w:numId w:val="1"/>
-        </w:numPr>
-        <w:rPr>
-          <w:rFonts w:ascii="Arial" w:hAnsi="Arial" w:cs="Arial"/>
-          <w:sz w:val="22"/>
-          <w:szCs w:val="22"/>
-        </w:rPr>
-      </w:pPr>
-      <w:r>
-        <w:rPr>
-          <w:rFonts w:ascii="Arial" w:hAnsi="Arial" w:cs="Arial"/>
-          <w:sz w:val="22"/>
-          <w:szCs w:val="22"/>
-        </w:rPr>
         <w:t>Central Soya - Designed an integrated conveyor system to automate finished product packaging.  Resulted in re-tasking of personnel and increased efficiency of the operation as well as improving quality control.  $250,000 project</w:t>
       </w:r>
     </w:p>
@@ -1919,7 +2115,31 @@
         <w:rPr>
           <w:rFonts w:ascii="Arial" w:hAnsi="Arial" w:cs="Arial"/>
         </w:rPr>
-        <w:t xml:space="preserve"> Carmel, IN, Microsoft .NET Accelerated Learning Program</w:t>
+        <w:t xml:space="preserve"> Carmel, IN, </w:t>
+      </w:r>
+      <w:r>
+        <w:rPr>
+          <w:rFonts w:ascii="Arial" w:hAnsi="Arial" w:cs="Arial"/>
+        </w:rPr>
+        <w:t xml:space="preserve">C#, </w:t>
+      </w:r>
+      <w:r>
+        <w:rPr>
+          <w:rFonts w:ascii="Arial" w:hAnsi="Arial" w:cs="Arial"/>
+        </w:rPr>
+        <w:t>Microsoft .NET Accelerated Learning Program</w:t>
+      </w:r>
+      <w:r>
+        <w:rPr>
+          <w:rFonts w:ascii="Arial" w:hAnsi="Arial" w:cs="Arial"/>
+        </w:rPr>
+        <w:t>, Gold, Red and Purple Badge</w:t>
+      </w:r>
+      <w:r>
+        <w:rPr>
+          <w:rFonts w:ascii="Arial" w:hAnsi="Arial" w:cs="Arial"/>
+        </w:rPr>
+        <w:t>s of Achievement</w:t>
       </w:r>
     </w:p>
     <w:p>
@@ -1960,13 +2180,31 @@
         <w:rPr>
           <w:rFonts w:ascii="Arial" w:hAnsi="Arial" w:cs="Arial"/>
         </w:rPr>
-        <w:t>Degree, Com</w:t>
+        <w:t xml:space="preserve">Degree - </w:t>
+      </w:r>
+      <w:r>
+        <w:rPr>
+          <w:rFonts w:ascii="Arial" w:hAnsi="Arial" w:cs="Arial"/>
+        </w:rPr>
+        <w:t>Com</w:t>
       </w:r>
       <w:r>
         <w:rPr>
           <w:rFonts w:ascii="Arial" w:hAnsi="Arial" w:cs="Arial"/>
         </w:rPr>
         <w:t>puter Integrated Manufacturing</w:t>
+      </w:r>
+      <w:r>
+        <w:rPr>
+          <w:rFonts w:ascii="Arial" w:hAnsi="Arial" w:cs="Arial"/>
+        </w:rPr>
+        <w:t xml:space="preserve">, AS Degree - </w:t>
+      </w:r>
+      <w:r>
+        <w:rPr>
+          <w:rFonts w:ascii="Arial" w:hAnsi="Arial" w:cs="Arial"/>
+        </w:rPr>
+        <w:t>Mechanical Engineering Technology</w:t>
       </w:r>
     </w:p>
     <w:p>
@@ -2023,7 +2261,7 @@
 </file>
 
 <file path=word/endnotes.xml><?xml version="1.0" encoding="utf-8"?>
-<w:endnotes xmlns:wpc="http://schemas.microsoft.com/office/word/2010/wordprocessingCanvas" xmlns:cx="http://schemas.microsoft.com/office/drawing/2014/chartex" xmlns:cx1="http://schemas.microsoft.com/office/drawing/2015/9/8/chartex" xmlns:cx2="http://schemas.microsoft.com/office/drawing/2015/10/21/chartex" xmlns:mc="http://schemas.openxmlformats.org/markup-compatibility/2006" xmlns:o="urn:schemas-microsoft-com:office:office" xmlns:r="http://schemas.openxmlformats.org/officeDocument/2006/relationships" xmlns:m="http://schemas.openxmlformats.org/officeDocument/2006/math" xmlns:v="urn:schemas-microsoft-com:vml" xmlns:wp14="http://schemas.microsoft.com/office/word/2010/wordprocessingDrawing" xmlns:wp="http://schemas.openxmlformats.org/drawingml/2006/wordprocessingDrawing" xmlns:w10="urn:schemas-microsoft-com:office:word" xmlns:w="http://schemas.openxmlformats.org/wordprocessingml/2006/main" xmlns:w14="http://schemas.microsoft.com/office/word/2010/wordml" xmlns:w15="http://schemas.microsoft.com/office/word/2012/wordml" xmlns:w16se="http://schemas.microsoft.com/office/word/2015/wordml/symex" xmlns:wpg="http://schemas.microsoft.com/office/word/2010/wordprocessingGroup" xmlns:wpi="http://schemas.microsoft.com/office/word/2010/wordprocessingInk" xmlns:wne="http://schemas.microsoft.com/office/word/2006/wordml" xmlns:wps="http://schemas.microsoft.com/office/word/2010/wordprocessingShape" mc:Ignorable="w14 w15 w16se wp14">
+<w:endnotes xmlns:wpc="http://schemas.microsoft.com/office/word/2010/wordprocessingCanvas" xmlns:cx="http://schemas.microsoft.com/office/drawing/2014/chartex" xmlns:cx1="http://schemas.microsoft.com/office/drawing/2015/9/8/chartex" xmlns:cx2="http://schemas.microsoft.com/office/drawing/2015/10/21/chartex" xmlns:cx3="http://schemas.microsoft.com/office/drawing/2016/5/9/chartex" xmlns:cx4="http://schemas.microsoft.com/office/drawing/2016/5/10/chartex" xmlns:cx5="http://schemas.microsoft.com/office/drawing/2016/5/11/chartex" xmlns:mc="http://schemas.openxmlformats.org/markup-compatibility/2006" xmlns:o="urn:schemas-microsoft-com:office:office" xmlns:r="http://schemas.openxmlformats.org/officeDocument/2006/relationships" xmlns:m="http://schemas.openxmlformats.org/officeDocument/2006/math" xmlns:v="urn:schemas-microsoft-com:vml" xmlns:wp14="http://schemas.microsoft.com/office/word/2010/wordprocessingDrawing" xmlns:wp="http://schemas.openxmlformats.org/drawingml/2006/wordprocessingDrawing" xmlns:w10="urn:schemas-microsoft-com:office:word" xmlns:w="http://schemas.openxmlformats.org/wordprocessingml/2006/main" xmlns:w14="http://schemas.microsoft.com/office/word/2010/wordml" xmlns:w15="http://schemas.microsoft.com/office/word/2012/wordml" xmlns:w16se="http://schemas.microsoft.com/office/word/2015/wordml/symex" xmlns:wpg="http://schemas.microsoft.com/office/word/2010/wordprocessingGroup" xmlns:wpi="http://schemas.microsoft.com/office/word/2010/wordprocessingInk" xmlns:wne="http://schemas.microsoft.com/office/word/2006/wordml" xmlns:wps="http://schemas.microsoft.com/office/word/2010/wordprocessingShape" mc:Ignorable="w14 w15 w16se wp14">
   <w:endnote w:type="separator" w:id="-1">
     <w:p>
       <w:r>
@@ -2042,7 +2280,7 @@
 </file>
 
 <file path=word/footnotes.xml><?xml version="1.0" encoding="utf-8"?>
-<w:footnotes xmlns:wpc="http://schemas.microsoft.com/office/word/2010/wordprocessingCanvas" xmlns:cx="http://schemas.microsoft.com/office/drawing/2014/chartex" xmlns:cx1="http://schemas.microsoft.com/office/drawing/2015/9/8/chartex" xmlns:cx2="http://schemas.microsoft.com/office/drawing/2015/10/21/chartex" xmlns:mc="http://schemas.openxmlformats.org/markup-compatibility/2006" xmlns:o="urn:schemas-microsoft-com:office:office" xmlns:r="http://schemas.openxmlformats.org/officeDocument/2006/relationships" xmlns:m="http://schemas.openxmlformats.org/officeDocument/2006/math" xmlns:v="urn:schemas-microsoft-com:vml" xmlns:wp14="http://schemas.microsoft.com/office/word/2010/wordprocessingDrawing" xmlns:wp="http://schemas.openxmlformats.org/drawingml/2006/wordprocessingDrawing" xmlns:w10="urn:schemas-microsoft-com:office:word" xmlns:w="http://schemas.openxmlformats.org/wordprocessingml/2006/main" xmlns:w14="http://schemas.microsoft.com/office/word/2010/wordml" xmlns:w15="http://schemas.microsoft.com/office/word/2012/wordml" xmlns:w16se="http://schemas.microsoft.com/office/word/2015/wordml/symex" xmlns:wpg="http://schemas.microsoft.com/office/word/2010/wordprocessingGroup" xmlns:wpi="http://schemas.microsoft.com/office/word/2010/wordprocessingInk" xmlns:wne="http://schemas.microsoft.com/office/word/2006/wordml" xmlns:wps="http://schemas.microsoft.com/office/word/2010/wordprocessingShape" mc:Ignorable="w14 w15 w16se wp14">
+<w:footnotes xmlns:wpc="http://schemas.microsoft.com/office/word/2010/wordprocessingCanvas" xmlns:cx="http://schemas.microsoft.com/office/drawing/2014/chartex" xmlns:cx1="http://schemas.microsoft.com/office/drawing/2015/9/8/chartex" xmlns:cx2="http://schemas.microsoft.com/office/drawing/2015/10/21/chartex" xmlns:cx3="http://schemas.microsoft.com/office/drawing/2016/5/9/chartex" xmlns:cx4="http://schemas.microsoft.com/office/drawing/2016/5/10/chartex" xmlns:cx5="http://schemas.microsoft.com/office/drawing/2016/5/11/chartex" xmlns:mc="http://schemas.openxmlformats.org/markup-compatibility/2006" xmlns:o="urn:schemas-microsoft-com:office:office" xmlns:r="http://schemas.openxmlformats.org/officeDocument/2006/relationships" xmlns:m="http://schemas.openxmlformats.org/officeDocument/2006/math" xmlns:v="urn:schemas-microsoft-com:vml" xmlns:wp14="http://schemas.microsoft.com/office/word/2010/wordprocessingDrawing" xmlns:wp="http://schemas.openxmlformats.org/drawingml/2006/wordprocessingDrawing" xmlns:w10="urn:schemas-microsoft-com:office:word" xmlns:w="http://schemas.openxmlformats.org/wordprocessingml/2006/main" xmlns:w14="http://schemas.microsoft.com/office/word/2010/wordml" xmlns:w15="http://schemas.microsoft.com/office/word/2012/wordml" xmlns:w16se="http://schemas.microsoft.com/office/word/2015/wordml/symex" xmlns:wpg="http://schemas.microsoft.com/office/word/2010/wordprocessingGroup" xmlns:wpi="http://schemas.microsoft.com/office/word/2010/wordprocessingInk" xmlns:wne="http://schemas.microsoft.com/office/word/2006/wordml" xmlns:wps="http://schemas.microsoft.com/office/word/2010/wordprocessingShape" mc:Ignorable="w14 w15 w16se wp14">
   <w:footnote w:type="separator" w:id="-1">
     <w:p>
       <w:r>
@@ -2061,7 +2299,7 @@
 </file>
 
 <file path=word/header1.xml><?xml version="1.0" encoding="utf-8"?>
-<w:hdr xmlns:wpc="http://schemas.microsoft.com/office/word/2010/wordprocessingCanvas" xmlns:cx="http://schemas.microsoft.com/office/drawing/2014/chartex" xmlns:cx1="http://schemas.microsoft.com/office/drawing/2015/9/8/chartex" xmlns:cx2="http://schemas.microsoft.com/office/drawing/2015/10/21/chartex" xmlns:mc="http://schemas.openxmlformats.org/markup-compatibility/2006" xmlns:o="urn:schemas-microsoft-com:office:office" xmlns:r="http://schemas.openxmlformats.org/officeDocument/2006/relationships" xmlns:m="http://schemas.openxmlformats.org/officeDocument/2006/math" xmlns:v="urn:schemas-microsoft-com:vml" xmlns:wp14="http://schemas.microsoft.com/office/word/2010/wordprocessingDrawing" xmlns:wp="http://schemas.openxmlformats.org/drawingml/2006/wordprocessingDrawing" xmlns:w10="urn:schemas-microsoft-com:office:word" xmlns:w="http://schemas.openxmlformats.org/wordprocessingml/2006/main" xmlns:w14="http://schemas.microsoft.com/office/word/2010/wordml" xmlns:w15="http://schemas.microsoft.com/office/word/2012/wordml" xmlns:w16se="http://schemas.microsoft.com/office/word/2015/wordml/symex" xmlns:wpg="http://schemas.microsoft.com/office/word/2010/wordprocessingGroup" xmlns:wpi="http://schemas.microsoft.com/office/word/2010/wordprocessingInk" xmlns:wne="http://schemas.microsoft.com/office/word/2006/wordml" xmlns:wps="http://schemas.microsoft.com/office/word/2010/wordprocessingShape" mc:Ignorable="w14 w15 w16se wp14">
+<w:hdr xmlns:wpc="http://schemas.microsoft.com/office/word/2010/wordprocessingCanvas" xmlns:cx="http://schemas.microsoft.com/office/drawing/2014/chartex" xmlns:cx1="http://schemas.microsoft.com/office/drawing/2015/9/8/chartex" xmlns:cx2="http://schemas.microsoft.com/office/drawing/2015/10/21/chartex" xmlns:cx3="http://schemas.microsoft.com/office/drawing/2016/5/9/chartex" xmlns:cx4="http://schemas.microsoft.com/office/drawing/2016/5/10/chartex" xmlns:cx5="http://schemas.microsoft.com/office/drawing/2016/5/11/chartex" xmlns:mc="http://schemas.openxmlformats.org/markup-compatibility/2006" xmlns:o="urn:schemas-microsoft-com:office:office" xmlns:r="http://schemas.openxmlformats.org/officeDocument/2006/relationships" xmlns:m="http://schemas.openxmlformats.org/officeDocument/2006/math" xmlns:v="urn:schemas-microsoft-com:vml" xmlns:wp14="http://schemas.microsoft.com/office/word/2010/wordprocessingDrawing" xmlns:wp="http://schemas.openxmlformats.org/drawingml/2006/wordprocessingDrawing" xmlns:w10="urn:schemas-microsoft-com:office:word" xmlns:w="http://schemas.openxmlformats.org/wordprocessingml/2006/main" xmlns:w14="http://schemas.microsoft.com/office/word/2010/wordml" xmlns:w15="http://schemas.microsoft.com/office/word/2012/wordml" xmlns:w16se="http://schemas.microsoft.com/office/word/2015/wordml/symex" xmlns:wpg="http://schemas.microsoft.com/office/word/2010/wordprocessingGroup" xmlns:wpi="http://schemas.microsoft.com/office/word/2010/wordprocessingInk" xmlns:wne="http://schemas.microsoft.com/office/word/2006/wordml" xmlns:wps="http://schemas.microsoft.com/office/word/2010/wordprocessingShape" mc:Ignorable="w14 w15 w16se wp14">
   <w:p>
     <w:pPr>
       <w:pStyle w:val="Header"/>
@@ -2131,7 +2369,7 @@
 </file>
 
 <file path=word/numbering.xml><?xml version="1.0" encoding="utf-8"?>
-<w:numbering xmlns:wpc="http://schemas.microsoft.com/office/word/2010/wordprocessingCanvas" xmlns:cx="http://schemas.microsoft.com/office/drawing/2014/chartex" xmlns:cx1="http://schemas.microsoft.com/office/drawing/2015/9/8/chartex" xmlns:cx2="http://schemas.microsoft.com/office/drawing/2015/10/21/chartex" xmlns:mc="http://schemas.openxmlformats.org/markup-compatibility/2006" xmlns:o="urn:schemas-microsoft-com:office:office" xmlns:r="http://schemas.openxmlformats.org/officeDocument/2006/relationships" xmlns:m="http://schemas.openxmlformats.org/officeDocument/2006/math" xmlns:v="urn:schemas-microsoft-com:vml" xmlns:wp14="http://schemas.microsoft.com/office/word/2010/wordprocessingDrawing" xmlns:wp="http://schemas.openxmlformats.org/drawingml/2006/wordprocessingDrawing" xmlns:w10="urn:schemas-microsoft-com:office:word" xmlns:w="http://schemas.openxmlformats.org/wordprocessingml/2006/main" xmlns:w14="http://schemas.microsoft.com/office/word/2010/wordml" xmlns:w15="http://schemas.microsoft.com/office/word/2012/wordml" xmlns:w16se="http://schemas.microsoft.com/office/word/2015/wordml/symex" xmlns:wpg="http://schemas.microsoft.com/office/word/2010/wordprocessingGroup" xmlns:wpi="http://schemas.microsoft.com/office/word/2010/wordprocessingInk" xmlns:wne="http://schemas.microsoft.com/office/word/2006/wordml" xmlns:wps="http://schemas.microsoft.com/office/word/2010/wordprocessingShape" mc:Ignorable="w14 w15 w16se wp14">
+<w:numbering xmlns:wpc="http://schemas.microsoft.com/office/word/2010/wordprocessingCanvas" xmlns:cx="http://schemas.microsoft.com/office/drawing/2014/chartex" xmlns:cx1="http://schemas.microsoft.com/office/drawing/2015/9/8/chartex" xmlns:cx2="http://schemas.microsoft.com/office/drawing/2015/10/21/chartex" xmlns:cx3="http://schemas.microsoft.com/office/drawing/2016/5/9/chartex" xmlns:cx4="http://schemas.microsoft.com/office/drawing/2016/5/10/chartex" xmlns:cx5="http://schemas.microsoft.com/office/drawing/2016/5/11/chartex" xmlns:mc="http://schemas.openxmlformats.org/markup-compatibility/2006" xmlns:o="urn:schemas-microsoft-com:office:office" xmlns:r="http://schemas.openxmlformats.org/officeDocument/2006/relationships" xmlns:m="http://schemas.openxmlformats.org/officeDocument/2006/math" xmlns:v="urn:schemas-microsoft-com:vml" xmlns:wp14="http://schemas.microsoft.com/office/word/2010/wordprocessingDrawing" xmlns:wp="http://schemas.openxmlformats.org/drawingml/2006/wordprocessingDrawing" xmlns:w10="urn:schemas-microsoft-com:office:word" xmlns:w="http://schemas.openxmlformats.org/wordprocessingml/2006/main" xmlns:w14="http://schemas.microsoft.com/office/word/2010/wordml" xmlns:w15="http://schemas.microsoft.com/office/word/2012/wordml" xmlns:w16se="http://schemas.microsoft.com/office/word/2015/wordml/symex" xmlns:wpg="http://schemas.microsoft.com/office/word/2010/wordprocessingGroup" xmlns:wpi="http://schemas.microsoft.com/office/word/2010/wordprocessingInk" xmlns:wne="http://schemas.microsoft.com/office/word/2006/wordml" xmlns:wps="http://schemas.microsoft.com/office/word/2010/wordprocessingShape" mc:Ignorable="w14 w15 w16se wp14">
   <w:abstractNum w:abstractNumId="0" w15:restartNumberingAfterBreak="0">
     <w:nsid w:val="00A14621"/>
     <w:multiLevelType w:val="multilevel"/>
@@ -3102,7 +3340,7 @@
     </w:rPrDefault>
     <w:pPrDefault/>
   </w:docDefaults>
-  <w:latentStyles w:defLockedState="0" w:defUIPriority="99" w:defSemiHidden="0" w:defUnhideWhenUsed="0" w:defQFormat="0" w:count="373">
+  <w:latentStyles w:defLockedState="0" w:defUIPriority="99" w:defSemiHidden="0" w:defUnhideWhenUsed="0" w:defQFormat="0" w:count="374">
     <w:lsdException w:name="Normal" w:uiPriority="0" w:qFormat="1"/>
     <w:lsdException w:name="heading 1" w:uiPriority="9" w:qFormat="1"/>
     <w:lsdException w:name="heading 2" w:uiPriority="9" w:qFormat="1"/>
@@ -3467,6 +3705,7 @@
     <w:lsdException w:name="List Table 7 Colorful Accent 6" w:uiPriority="52"/>
     <w:lsdException w:name="Mention" w:semiHidden="1" w:unhideWhenUsed="1"/>
     <w:lsdException w:name="Smart Hyperlink" w:semiHidden="1" w:unhideWhenUsed="1"/>
+    <w:lsdException w:name="Hashtag" w:semiHidden="1" w:unhideWhenUsed="1"/>
   </w:latentStyles>
   <w:style w:type="paragraph" w:default="1" w:styleId="Normal">
     <w:name w:val="Normal"/>
@@ -3933,7 +4172,7 @@
 </file>
 
 <file path=customXml/itemProps1.xml><?xml version="1.0" encoding="utf-8"?>
-<ds:datastoreItem xmlns:ds="http://schemas.openxmlformats.org/officeDocument/2006/customXml" ds:itemID="{27B5B7CB-5704-444F-A232-21F73B7AF1A3}">
+<ds:datastoreItem xmlns:ds="http://schemas.openxmlformats.org/officeDocument/2006/customXml" ds:itemID="{4CA61D2E-E51B-4C4D-8CA2-DA219E3F9241}">
   <ds:schemaRefs>
     <ds:schemaRef ds:uri="http://schemas.openxmlformats.org/officeDocument/2006/bibliography"/>
   </ds:schemaRefs>

</xml_diff>